<commit_message>
more report and code2
</commit_message>
<xml_diff>
--- a/Coursework/Hand In/QJ22919 COMSM0089 IDA Task 2.docx
+++ b/Coursework/Hand In/QJ22919 COMSM0089 IDA Task 2.docx
@@ -252,61 +252,7 @@
               <w:rPr>
                 <w:rFonts w:ascii="Times New Roman" w:hAnsi="Times New Roman" w:cs="Times New Roman"/>
               </w:rPr>
-              <w:t>N</w:t>
-            </w:r>
-            <w:r>
-              <w:rPr>
-                <w:rFonts w:ascii="Times New Roman" w:hAnsi="Times New Roman" w:cs="Times New Roman"/>
-              </w:rPr>
-              <w:t>amed entity recognition (NER) is find</w:t>
-            </w:r>
-            <w:r>
-              <w:rPr>
-                <w:rFonts w:ascii="Times New Roman" w:hAnsi="Times New Roman" w:cs="Times New Roman"/>
-              </w:rPr>
-              <w:t>ing</w:t>
-            </w:r>
-            <w:r>
-              <w:rPr>
-                <w:rFonts w:ascii="Times New Roman" w:hAnsi="Times New Roman" w:cs="Times New Roman"/>
-              </w:rPr>
-              <w:t xml:space="preserve"> spans of text that constitute proper </w:t>
-            </w:r>
-            <w:r>
-              <w:rPr>
-                <w:rFonts w:ascii="Times New Roman" w:hAnsi="Times New Roman" w:cs="Times New Roman"/>
-              </w:rPr>
-              <w:t>n</w:t>
-            </w:r>
-            <w:r>
-              <w:rPr>
-                <w:rFonts w:ascii="Times New Roman" w:hAnsi="Times New Roman" w:cs="Times New Roman"/>
-              </w:rPr>
-              <w:t>ames and tag</w:t>
-            </w:r>
-            <w:r>
-              <w:rPr>
-                <w:rFonts w:ascii="Times New Roman" w:hAnsi="Times New Roman" w:cs="Times New Roman"/>
-              </w:rPr>
-              <w:t>ging</w:t>
-            </w:r>
-            <w:r>
-              <w:rPr>
-                <w:rFonts w:ascii="Times New Roman" w:hAnsi="Times New Roman" w:cs="Times New Roman"/>
-              </w:rPr>
-              <w:t xml:space="preserve"> the </w:t>
-            </w:r>
-            <w:r>
-              <w:rPr>
-                <w:rFonts w:ascii="Times New Roman" w:hAnsi="Times New Roman" w:cs="Times New Roman"/>
-              </w:rPr>
-              <w:t>type of the</w:t>
-            </w:r>
-            <w:r>
-              <w:rPr>
-                <w:rFonts w:ascii="Times New Roman" w:hAnsi="Times New Roman" w:cs="Times New Roman"/>
-              </w:rPr>
-              <w:t xml:space="preserve"> entity.</w:t>
+              <w:t>Named entity recognition (NER) is finding spans of text that constitute proper names and tagging the type of the entity.</w:t>
             </w:r>
             <w:sdt>
               <w:sdtPr>
@@ -405,31 +351,7 @@
               <w:rPr>
                 <w:rFonts w:ascii="Times New Roman" w:hAnsi="Times New Roman" w:cs="Times New Roman"/>
               </w:rPr>
-              <w:t xml:space="preserve"> </w:t>
-            </w:r>
-            <w:r>
-              <w:rPr>
-                <w:rFonts w:ascii="Times New Roman" w:hAnsi="Times New Roman" w:cs="Times New Roman"/>
-              </w:rPr>
-              <w:t>DNA, protein, cell type, cell line</w:t>
-            </w:r>
-            <w:r>
-              <w:rPr>
-                <w:rFonts w:ascii="Times New Roman" w:hAnsi="Times New Roman" w:cs="Times New Roman"/>
-              </w:rPr>
-              <w:t xml:space="preserve"> and </w:t>
-            </w:r>
-            <w:r>
-              <w:rPr>
-                <w:rFonts w:ascii="Times New Roman" w:hAnsi="Times New Roman" w:cs="Times New Roman"/>
-              </w:rPr>
-              <w:t>RNA</w:t>
-            </w:r>
-            <w:r>
-              <w:rPr>
-                <w:rFonts w:ascii="Times New Roman" w:hAnsi="Times New Roman" w:cs="Times New Roman"/>
-              </w:rPr>
-              <w:t>.</w:t>
+              <w:t xml:space="preserve"> DNA, protein, cell type, cell line and RNA.</w:t>
             </w:r>
           </w:p>
           <w:p>
@@ -1216,7 +1138,7 @@
               <w:rPr>
                 <w:rFonts w:ascii="Times New Roman" w:hAnsi="Times New Roman" w:cs="Times New Roman"/>
               </w:rPr>
-              <w:t>'of', 'NADPH', 'oxidase', '(', 'apocynin', ')'</w:t>
+              <w:t>'of', 'NADPH', 'oxidase', '(', '</w:t>
             </w:r>
           </w:p>
         </w:tc>
@@ -1414,6 +1336,17 @@
                 <w:szCs w:val="24"/>
               </w:rPr>
             </w:pPr>
+            <w:r>
+              <w:rPr>
+                <w:rFonts w:ascii="Times New Roman" w:hAnsi="Times New Roman" w:cs="Times New Roman"/>
+                <w:b/>
+                <w:bCs/>
+                <w:sz w:val="24"/>
+                <w:szCs w:val="24"/>
+              </w:rPr>
+              <w:lastRenderedPageBreak/>
+              <w:t>2.1.5 Software Implementation</w:t>
+            </w:r>
           </w:p>
         </w:tc>
       </w:tr>
@@ -1427,8 +1360,85 @@
             <w:pPr>
               <w:rPr>
                 <w:rFonts w:ascii="Times New Roman" w:hAnsi="Times New Roman" w:cs="Times New Roman"/>
-                <w:b/>
-                <w:bCs/>
+                <w:sz w:val="24"/>
+                <w:szCs w:val="24"/>
+              </w:rPr>
+            </w:pPr>
+            <w:r>
+              <w:rPr>
+                <w:rFonts w:ascii="Times New Roman" w:hAnsi="Times New Roman" w:cs="Times New Roman"/>
+                <w:sz w:val="24"/>
+                <w:szCs w:val="24"/>
+              </w:rPr>
+              <w:t xml:space="preserve">A baseline </w:t>
+            </w:r>
+            <w:r>
+              <w:rPr>
+                <w:rFonts w:ascii="Times New Roman" w:hAnsi="Times New Roman" w:cs="Times New Roman"/>
+                <w:sz w:val="24"/>
+                <w:szCs w:val="24"/>
+              </w:rPr>
+              <w:t xml:space="preserve">performance was found using the </w:t>
+            </w:r>
+            <w:proofErr w:type="spellStart"/>
+            <w:r>
+              <w:rPr>
+                <w:rFonts w:ascii="Times New Roman" w:hAnsi="Times New Roman" w:cs="Times New Roman"/>
+                <w:sz w:val="24"/>
+                <w:szCs w:val="24"/>
+              </w:rPr>
+              <w:t>CRFTagger</w:t>
+            </w:r>
+            <w:proofErr w:type="spellEnd"/>
+            <w:r>
+              <w:rPr>
+                <w:rFonts w:ascii="Times New Roman" w:hAnsi="Times New Roman" w:cs="Times New Roman"/>
+                <w:sz w:val="24"/>
+                <w:szCs w:val="24"/>
+              </w:rPr>
+              <w:t xml:space="preserve"> from the NLTK package in </w:t>
+            </w:r>
+            <w:proofErr w:type="spellStart"/>
+            <w:r>
+              <w:rPr>
+                <w:rFonts w:ascii="Times New Roman" w:hAnsi="Times New Roman" w:cs="Times New Roman"/>
+                <w:sz w:val="24"/>
+                <w:szCs w:val="24"/>
+              </w:rPr>
+              <w:t>it’s</w:t>
+            </w:r>
+            <w:proofErr w:type="spellEnd"/>
+            <w:r>
+              <w:rPr>
+                <w:rFonts w:ascii="Times New Roman" w:hAnsi="Times New Roman" w:cs="Times New Roman"/>
+                <w:sz w:val="24"/>
+                <w:szCs w:val="24"/>
+              </w:rPr>
+              <w:t xml:space="preserve"> default </w:t>
+            </w:r>
+            <w:proofErr w:type="spellStart"/>
+            <w:r>
+              <w:rPr>
+                <w:rFonts w:ascii="Times New Roman" w:hAnsi="Times New Roman" w:cs="Times New Roman"/>
+                <w:sz w:val="24"/>
+                <w:szCs w:val="24"/>
+              </w:rPr>
+              <w:t>configutation</w:t>
+            </w:r>
+            <w:proofErr w:type="spellEnd"/>
+            <w:r>
+              <w:rPr>
+                <w:rFonts w:ascii="Times New Roman" w:hAnsi="Times New Roman" w:cs="Times New Roman"/>
+                <w:sz w:val="24"/>
+                <w:szCs w:val="24"/>
+              </w:rPr>
+              <w:t>.</w:t>
+            </w:r>
+          </w:p>
+          <w:p>
+            <w:pPr>
+              <w:rPr>
+                <w:rFonts w:ascii="Times New Roman" w:hAnsi="Times New Roman" w:cs="Times New Roman"/>
                 <w:sz w:val="24"/>
                 <w:szCs w:val="24"/>
               </w:rPr>

</xml_diff>